<commit_message>
added UI to capture NARID
</commit_message>
<xml_diff>
--- a/docManagerProject/modified.docx
+++ b/docManagerProject/modified.docx
@@ -3331,6 +3331,17 @@
           <w:sz w:val="22"/>
           <w:shd w:fill="auto" w:val="clear"/>
         </w:rPr>
+        <w:t xml:space="preserve">Parte fixa unde mai variaza numarul release-ului: </w:t>
+      </w:r>
+      <w:r>
+        <w:rPr>
+          <w:rFonts w:ascii="Calibri" w:cs="Calibri" w:eastAsia="Calibri" w:hAnsi="Calibri"/>
+          <w:color w:val="auto"/>
+          <w:spacing w:val="0"/>
+          <w:position w:val="0"/>
+          <w:sz w:val="22"/>
+          <w:shd w:fill="FFFF00" w:val="clear"/>
+        </w:rPr>
         <w:t xml:space="preserve">releaseNumber</w:t>
       </w:r>
     </w:p>

</xml_diff>